<commit_message>
add few things by RYAN
</commit_message>
<xml_diff>
--- a/Software Design Document.docx
+++ b/Software Design Document.docx
@@ -1,6 +1,6 @@
 
 <file path=word/document.xml><?xml version="1.0" encoding="utf-8"?>
-<w:document xmlns:wpc="http://schemas.microsoft.com/office/word/2010/wordprocessingCanvas" xmlns:cx="http://schemas.microsoft.com/office/drawing/2014/chartex" xmlns:cx1="http://schemas.microsoft.com/office/drawing/2015/9/8/chartex" xmlns:cx2="http://schemas.microsoft.com/office/drawing/2015/10/21/chartex" xmlns:cx3="http://schemas.microsoft.com/office/drawing/2016/5/9/chartex" xmlns:cx4="http://schemas.microsoft.com/office/drawing/2016/5/10/chartex" xmlns:cx5="http://schemas.microsoft.com/office/drawing/2016/5/11/chartex" xmlns:cx6="http://schemas.microsoft.com/office/drawing/2016/5/12/chartex" xmlns:cx7="http://schemas.microsoft.com/office/drawing/2016/5/13/chartex" xmlns:cx8="http://schemas.microsoft.com/office/drawing/2016/5/14/chartex" xmlns:mc="http://schemas.openxmlformats.org/markup-compatibility/2006" xmlns:aink="http://schemas.microsoft.com/office/drawing/2016/ink" xmlns:am3d="http://schemas.microsoft.com/office/drawing/2017/model3d" xmlns:o="urn:schemas-microsoft-com:office:office" xmlns:r="http://schemas.openxmlformats.org/officeDocument/2006/relationships" xmlns:m="http://schemas.openxmlformats.org/officeDocument/2006/math" xmlns:v="urn:schemas-microsoft-com:vml" xmlns:wp14="http://schemas.microsoft.com/office/word/2010/wordprocessingDrawing" xmlns:wp="http://schemas.openxmlformats.org/drawingml/2006/wordprocessingDrawing" xmlns:w10="urn:schemas-microsoft-com:office:word" xmlns:w="http://schemas.openxmlformats.org/wordprocessingml/2006/main" xmlns:w14="http://schemas.microsoft.com/office/word/2010/wordml" xmlns:w15="http://schemas.microsoft.com/office/word/2012/wordml" xmlns:w16cex="http://schemas.microsoft.com/office/word/2018/wordml/cex" xmlns:w16cid="http://schemas.microsoft.com/office/word/2016/wordml/cid" xmlns:w16="http://schemas.microsoft.com/office/word/2018/wordml" xmlns:w16sdtdh="http://schemas.microsoft.com/office/word/2020/wordml/sdtdatahash" xmlns:w16se="http://schemas.microsoft.com/office/word/2015/wordml/symex" xmlns:wpg="http://schemas.microsoft.com/office/word/2010/wordprocessingGroup" xmlns:wpi="http://schemas.microsoft.com/office/word/2010/wordprocessingInk" xmlns:wne="http://schemas.microsoft.com/office/word/2006/wordml" xmlns:wps="http://schemas.microsoft.com/office/word/2010/wordprocessingShape" mc:Ignorable="w14 w15 w16se w16cid w16 w16cex w16sdtdh wp14">
+<w:document xmlns:wpc="http://schemas.microsoft.com/office/word/2010/wordprocessingCanvas" xmlns:cx="http://schemas.microsoft.com/office/drawing/2014/chartex" xmlns:cx1="http://schemas.microsoft.com/office/drawing/2015/9/8/chartex" xmlns:cx2="http://schemas.microsoft.com/office/drawing/2015/10/21/chartex" xmlns:cx3="http://schemas.microsoft.com/office/drawing/2016/5/9/chartex" xmlns:cx4="http://schemas.microsoft.com/office/drawing/2016/5/10/chartex" xmlns:cx5="http://schemas.microsoft.com/office/drawing/2016/5/11/chartex" xmlns:cx6="http://schemas.microsoft.com/office/drawing/2016/5/12/chartex" xmlns:cx7="http://schemas.microsoft.com/office/drawing/2016/5/13/chartex" xmlns:cx8="http://schemas.microsoft.com/office/drawing/2016/5/14/chartex" xmlns:mc="http://schemas.openxmlformats.org/markup-compatibility/2006" xmlns:aink="http://schemas.microsoft.com/office/drawing/2016/ink" xmlns:am3d="http://schemas.microsoft.com/office/drawing/2017/model3d" xmlns:o="urn:schemas-microsoft-com:office:office" xmlns:oel="http://schemas.microsoft.com/office/2019/extlst" xmlns:r="http://schemas.openxmlformats.org/officeDocument/2006/relationships" xmlns:m="http://schemas.openxmlformats.org/officeDocument/2006/math" xmlns:v="urn:schemas-microsoft-com:vml" xmlns:wp14="http://schemas.microsoft.com/office/word/2010/wordprocessingDrawing" xmlns:wp="http://schemas.openxmlformats.org/drawingml/2006/wordprocessingDrawing" xmlns:w10="urn:schemas-microsoft-com:office:word" xmlns:w="http://schemas.openxmlformats.org/wordprocessingml/2006/main" xmlns:w14="http://schemas.microsoft.com/office/word/2010/wordml" xmlns:w15="http://schemas.microsoft.com/office/word/2012/wordml" xmlns:w16cex="http://schemas.microsoft.com/office/word/2018/wordml/cex" xmlns:w16cid="http://schemas.microsoft.com/office/word/2016/wordml/cid" xmlns:w16="http://schemas.microsoft.com/office/word/2018/wordml" xmlns:w16sdtdh="http://schemas.microsoft.com/office/word/2020/wordml/sdtdatahash" xmlns:w16se="http://schemas.microsoft.com/office/word/2015/wordml/symex" xmlns:wpg="http://schemas.microsoft.com/office/word/2010/wordprocessingGroup" xmlns:wpi="http://schemas.microsoft.com/office/word/2010/wordprocessingInk" xmlns:wne="http://schemas.microsoft.com/office/word/2006/wordml" xmlns:wps="http://schemas.microsoft.com/office/word/2010/wordprocessingShape" mc:Ignorable="w14 w15 w16se w16cid w16 w16cex w16sdtdh wp14">
   <w:body>
     <w:p>
       <w:pPr>
@@ -20,8 +20,13 @@
     </w:p>
     <w:p>
       <w:r>
-        <w:t>Sabin Luitel</w:t>
-      </w:r>
+        <w:t xml:space="preserve">Sabin </w:t>
+      </w:r>
+      <w:proofErr w:type="spellStart"/>
+      <w:r>
+        <w:t>Luitel</w:t>
+      </w:r>
+      <w:proofErr w:type="spellEnd"/>
       <w:r>
         <w:t xml:space="preserve"> (S5275468)</w:t>
       </w:r>
@@ -33,7 +38,15 @@
         <w:br/>
       </w:r>
       <w:r>
-        <w:t xml:space="preserve">Ryan Chang Hee Kim </w:t>
+        <w:t xml:space="preserve">Ryan Chang </w:t>
+      </w:r>
+      <w:proofErr w:type="spellStart"/>
+      <w:r>
+        <w:t>Hee</w:t>
+      </w:r>
+      <w:proofErr w:type="spellEnd"/>
+      <w:r>
+        <w:t xml:space="preserve"> Kim </w:t>
       </w:r>
       <w:r>
         <w:t>(S</w:t>
@@ -1165,7 +1178,15 @@
         <w:spacing w:after="240" w:afterAutospacing="0"/>
       </w:pPr>
       <w:r>
-        <w:t>The problem given has tasked us with implementing a software system that will analyse database containing a list of Sydney AirBnb properties in a CSV file. The data that is given are the listing information such as:</w:t>
+        <w:t xml:space="preserve">The problem given has tasked us with implementing a software system that will analyse database containing a list of Sydney </w:t>
+      </w:r>
+      <w:proofErr w:type="spellStart"/>
+      <w:r>
+        <w:t>AirBnb</w:t>
+      </w:r>
+      <w:proofErr w:type="spellEnd"/>
+      <w:r>
+        <w:t xml:space="preserve"> properties in a CSV file. The data that is given are the listing information such as:</w:t>
       </w:r>
     </w:p>
     <w:p>
@@ -1381,23 +1402,19 @@
           <w:szCs w:val="24"/>
           <w:lang w:eastAsia="en-AU"/>
         </w:rPr>
-        <w:t>The results will show all related listings, suburbs and pricing in a readable format.</w:t>
-      </w:r>
-    </w:p>
-    <w:p>
-      <w:pPr>
-        <w:numPr>
-          <w:ilvl w:val="0"/>
-          <w:numId w:val="24"/>
-        </w:numPr>
-        <w:spacing w:before="100" w:beforeAutospacing="1" w:after="100" w:afterAutospacing="1" w:line="240" w:lineRule="auto"/>
+        <w:t xml:space="preserve">The results will show all related listings, </w:t>
+      </w:r>
+      <w:proofErr w:type="gramStart"/>
+      <w:r>
         <w:rPr>
           <w:rFonts w:ascii="Times New Roman" w:eastAsia="Times New Roman" w:hAnsi="Times New Roman" w:cs="Times New Roman"/>
           <w:sz w:val="24"/>
           <w:szCs w:val="24"/>
           <w:lang w:eastAsia="en-AU"/>
         </w:rPr>
-      </w:pPr>
+        <w:t>suburbs</w:t>
+      </w:r>
+      <w:proofErr w:type="gramEnd"/>
       <w:r>
         <w:rPr>
           <w:rFonts w:ascii="Times New Roman" w:eastAsia="Times New Roman" w:hAnsi="Times New Roman" w:cs="Times New Roman"/>
@@ -1405,7 +1422,7 @@
           <w:szCs w:val="24"/>
           <w:lang w:eastAsia="en-AU"/>
         </w:rPr>
-        <w:t>Retrieve all results relating to the keyword/s entered by the user.</w:t>
+        <w:t xml:space="preserve"> and pricing in a readable format.</w:t>
       </w:r>
     </w:p>
     <w:p>
@@ -1429,36 +1446,16 @@
           <w:szCs w:val="24"/>
           <w:lang w:eastAsia="en-AU"/>
         </w:rPr>
-        <w:t>Show availability of listings.</w:t>
-      </w:r>
-    </w:p>
-    <w:p>
-      <w:pPr>
-        <w:tabs>
-          <w:tab w:val="left" w:pos="1095"/>
-        </w:tabs>
-      </w:pPr>
-      <w:r>
-        <w:t>.</w:t>
-      </w:r>
-    </w:p>
-    <w:p>
-      <w:pPr>
-        <w:pStyle w:val="Heading2"/>
-        <w:numPr>
-          <w:ilvl w:val="1"/>
-          <w:numId w:val="2"/>
-        </w:numPr>
-      </w:pPr>
-      <w:bookmarkStart w:id="3" w:name="_Toc46748625"/>
-      <w:r>
-        <w:t>Potential Benefits</w:t>
-      </w:r>
-      <w:bookmarkEnd w:id="3"/>
-    </w:p>
-    <w:p>
-      <w:pPr>
-        <w:spacing w:before="100" w:beforeAutospacing="1" w:after="240" w:line="240" w:lineRule="auto"/>
+        <w:t>Retrieve all results relating to the keyword/s entered by the user.</w:t>
+      </w:r>
+    </w:p>
+    <w:p>
+      <w:pPr>
+        <w:numPr>
+          <w:ilvl w:val="0"/>
+          <w:numId w:val="24"/>
+        </w:numPr>
+        <w:spacing w:before="100" w:beforeAutospacing="1" w:after="100" w:afterAutospacing="1" w:line="240" w:lineRule="auto"/>
         <w:rPr>
           <w:rFonts w:ascii="Times New Roman" w:eastAsia="Times New Roman" w:hAnsi="Times New Roman" w:cs="Times New Roman"/>
           <w:sz w:val="24"/>
@@ -1473,16 +1470,36 @@
           <w:szCs w:val="24"/>
           <w:lang w:eastAsia="en-AU"/>
         </w:rPr>
-        <w:t>This system should allow users to view Sydney AirBnb listings with ease, helping them decide which listing best suits their needs. Other benefits are:</w:t>
-      </w:r>
-    </w:p>
-    <w:p>
-      <w:pPr>
-        <w:numPr>
-          <w:ilvl w:val="0"/>
-          <w:numId w:val="25"/>
-        </w:numPr>
-        <w:spacing w:before="100" w:beforeAutospacing="1" w:after="100" w:afterAutospacing="1" w:line="240" w:lineRule="auto"/>
+        <w:t>Show availability of listings.</w:t>
+      </w:r>
+    </w:p>
+    <w:p>
+      <w:pPr>
+        <w:tabs>
+          <w:tab w:val="left" w:pos="1095"/>
+        </w:tabs>
+      </w:pPr>
+      <w:r>
+        <w:t>.</w:t>
+      </w:r>
+    </w:p>
+    <w:p>
+      <w:pPr>
+        <w:pStyle w:val="Heading2"/>
+        <w:numPr>
+          <w:ilvl w:val="1"/>
+          <w:numId w:val="2"/>
+        </w:numPr>
+      </w:pPr>
+      <w:bookmarkStart w:id="3" w:name="_Toc46748625"/>
+      <w:r>
+        <w:t>Potential Benefits</w:t>
+      </w:r>
+      <w:bookmarkEnd w:id="3"/>
+    </w:p>
+    <w:p>
+      <w:pPr>
+        <w:spacing w:before="100" w:beforeAutospacing="1" w:after="240" w:line="240" w:lineRule="auto"/>
         <w:rPr>
           <w:rFonts w:ascii="Times New Roman" w:eastAsia="Times New Roman" w:hAnsi="Times New Roman" w:cs="Times New Roman"/>
           <w:sz w:val="24"/>
@@ -1497,23 +1514,19 @@
           <w:szCs w:val="24"/>
           <w:lang w:eastAsia="en-AU"/>
         </w:rPr>
-        <w:t>Less time to find related offences.</w:t>
-      </w:r>
-    </w:p>
-    <w:p>
-      <w:pPr>
-        <w:numPr>
-          <w:ilvl w:val="0"/>
-          <w:numId w:val="25"/>
-        </w:numPr>
-        <w:spacing w:before="100" w:beforeAutospacing="1" w:after="100" w:afterAutospacing="1" w:line="240" w:lineRule="auto"/>
+        <w:t xml:space="preserve">This system should allow users to view Sydney </w:t>
+      </w:r>
+      <w:proofErr w:type="spellStart"/>
+      <w:r>
         <w:rPr>
           <w:rFonts w:ascii="Times New Roman" w:eastAsia="Times New Roman" w:hAnsi="Times New Roman" w:cs="Times New Roman"/>
           <w:sz w:val="24"/>
           <w:szCs w:val="24"/>
           <w:lang w:eastAsia="en-AU"/>
         </w:rPr>
-      </w:pPr>
+        <w:t>AirBnb</w:t>
+      </w:r>
+      <w:proofErr w:type="spellEnd"/>
       <w:r>
         <w:rPr>
           <w:rFonts w:ascii="Times New Roman" w:eastAsia="Times New Roman" w:hAnsi="Times New Roman" w:cs="Times New Roman"/>
@@ -1521,7 +1534,7 @@
           <w:szCs w:val="24"/>
           <w:lang w:eastAsia="en-AU"/>
         </w:rPr>
-        <w:t>Easy to analyse the group cases.</w:t>
+        <w:t xml:space="preserve"> listings with ease, helping them decide which listing best suits their needs. Other benefits are:</w:t>
       </w:r>
     </w:p>
     <w:p>
@@ -1545,7 +1558,7 @@
           <w:szCs w:val="24"/>
           <w:lang w:eastAsia="en-AU"/>
         </w:rPr>
-        <w:t>It is easy to compare the data between different fiscal years.</w:t>
+        <w:t>Less time to find related offences.</w:t>
       </w:r>
     </w:p>
     <w:p>
@@ -1569,6 +1582,54 @@
           <w:szCs w:val="24"/>
           <w:lang w:eastAsia="en-AU"/>
         </w:rPr>
+        <w:t>Easy to analyse the group cases.</w:t>
+      </w:r>
+    </w:p>
+    <w:p>
+      <w:pPr>
+        <w:numPr>
+          <w:ilvl w:val="0"/>
+          <w:numId w:val="25"/>
+        </w:numPr>
+        <w:spacing w:before="100" w:beforeAutospacing="1" w:after="100" w:afterAutospacing="1" w:line="240" w:lineRule="auto"/>
+        <w:rPr>
+          <w:rFonts w:ascii="Times New Roman" w:eastAsia="Times New Roman" w:hAnsi="Times New Roman" w:cs="Times New Roman"/>
+          <w:sz w:val="24"/>
+          <w:szCs w:val="24"/>
+          <w:lang w:eastAsia="en-AU"/>
+        </w:rPr>
+      </w:pPr>
+      <w:r>
+        <w:rPr>
+          <w:rFonts w:ascii="Times New Roman" w:eastAsia="Times New Roman" w:hAnsi="Times New Roman" w:cs="Times New Roman"/>
+          <w:sz w:val="24"/>
+          <w:szCs w:val="24"/>
+          <w:lang w:eastAsia="en-AU"/>
+        </w:rPr>
+        <w:t>It is easy to compare the data between different fiscal years.</w:t>
+      </w:r>
+    </w:p>
+    <w:p>
+      <w:pPr>
+        <w:numPr>
+          <w:ilvl w:val="0"/>
+          <w:numId w:val="25"/>
+        </w:numPr>
+        <w:spacing w:before="100" w:beforeAutospacing="1" w:after="100" w:afterAutospacing="1" w:line="240" w:lineRule="auto"/>
+        <w:rPr>
+          <w:rFonts w:ascii="Times New Roman" w:eastAsia="Times New Roman" w:hAnsi="Times New Roman" w:cs="Times New Roman"/>
+          <w:sz w:val="24"/>
+          <w:szCs w:val="24"/>
+          <w:lang w:eastAsia="en-AU"/>
+        </w:rPr>
+      </w:pPr>
+      <w:r>
+        <w:rPr>
+          <w:rFonts w:ascii="Times New Roman" w:eastAsia="Times New Roman" w:hAnsi="Times New Roman" w:cs="Times New Roman"/>
+          <w:sz w:val="24"/>
+          <w:szCs w:val="24"/>
+          <w:lang w:eastAsia="en-AU"/>
+        </w:rPr>
         <w:t>good management of data</w:t>
       </w:r>
     </w:p>
@@ -1635,7 +1696,15 @@
         <w:t>Analysing data:</w:t>
       </w:r>
       <w:r>
-        <w:t xml:space="preserve"> It is the process of evaluating, cleaning, manipulating, and modelling data in order to identify usable information, inform conclusions, and help decision-making.</w:t>
+        <w:t xml:space="preserve"> It is the process of evaluating, cleaning, manipulating, and modelling data </w:t>
+      </w:r>
+      <w:proofErr w:type="gramStart"/>
+      <w:r>
+        <w:t>in order to</w:t>
+      </w:r>
+      <w:proofErr w:type="gramEnd"/>
+      <w:r>
+        <w:t xml:space="preserve"> identify usable information, inform conclusions, and help decision-making.</w:t>
       </w:r>
     </w:p>
     <w:p>
@@ -1650,7 +1719,15 @@
       </w:r>
       <w:r>
         <w:br/>
-        <w:t>once the data has been filtered and analysed, the data, suburb and keywords the display the listing information, price, and availability will be displayed.</w:t>
+        <w:t xml:space="preserve">once the data has been filtered and analysed, the data, </w:t>
+      </w:r>
+      <w:proofErr w:type="gramStart"/>
+      <w:r>
+        <w:t>suburb</w:t>
+      </w:r>
+      <w:proofErr w:type="gramEnd"/>
+      <w:r>
+        <w:t xml:space="preserve"> and keywords the display the listing information, price, and availability will be displayed.</w:t>
       </w:r>
     </w:p>
     <w:p/>
@@ -1695,16 +1772,16 @@
           <w:b/>
           <w:bCs/>
         </w:rPr>
-        <w:br/>
+        <w:t xml:space="preserve"> </w:t>
+      </w:r>
+      <w:r>
+        <w:t>The program should accept the name of the directory where the data is stored.</w:t>
       </w:r>
       <w:r>
         <w:rPr>
           <w:b/>
           <w:bCs/>
         </w:rPr>
-        <w:t>User Authentication and Authorization:</w:t>
-      </w:r>
-      <w:r>
         <w:br/>
       </w:r>
       <w:r>
@@ -1712,10 +1789,7 @@
           <w:b/>
           <w:bCs/>
         </w:rPr>
-        <w:t>Search and Filtering</w:t>
-      </w:r>
-      <w:r>
-        <w:t>: Implementing search and filtering functionalities to allow users to find properties based on criteria like location, price range, amenities, etc.</w:t>
+        <w:t>User Authentication and Authorization</w:t>
       </w:r>
       <w:r>
         <w:br/>
@@ -1725,10 +1799,10 @@
           <w:b/>
           <w:bCs/>
         </w:rPr>
-        <w:t>Reviews and Ratings:</w:t>
-      </w:r>
-      <w:r>
-        <w:t xml:space="preserve"> Develop a system for users to leave reviews and ratings for properties and hosts.</w:t>
+        <w:t>Search and Filtering</w:t>
+      </w:r>
+      <w:r>
+        <w:t>: Implementing search and filtering functionalities to allow users to find properties based on criteria like location, price range, amenities, etc.</w:t>
       </w:r>
       <w:r>
         <w:br/>
@@ -1738,10 +1812,10 @@
           <w:b/>
           <w:bCs/>
         </w:rPr>
-        <w:t>Analytics and Monitoring</w:t>
-      </w:r>
-      <w:r>
-        <w:t>: Using some graphic for analytics and monitoring.</w:t>
+        <w:t>Reviews and Ratings:</w:t>
+      </w:r>
+      <w:r>
+        <w:t xml:space="preserve"> Develop a system for users to leave reviews and ratings for properties and hosts.</w:t>
       </w:r>
       <w:r>
         <w:br/>
@@ -1751,10 +1825,10 @@
           <w:b/>
           <w:bCs/>
         </w:rPr>
-        <w:t>Version Control System:</w:t>
-      </w:r>
-      <w:r>
-        <w:t xml:space="preserve"> Use a version control system Git for collaborative development and code management.</w:t>
+        <w:t>Analytics and Monitoring</w:t>
+      </w:r>
+      <w:r>
+        <w:t>: Using some graphic for analytics and monitoring.</w:t>
       </w:r>
       <w:r>
         <w:br/>
@@ -1764,6 +1838,19 @@
           <w:b/>
           <w:bCs/>
         </w:rPr>
+        <w:t>Version Control System:</w:t>
+      </w:r>
+      <w:r>
+        <w:t xml:space="preserve"> Use a version control system Git for collaborative development and code management.</w:t>
+      </w:r>
+      <w:r>
+        <w:br/>
+      </w:r>
+      <w:r>
+        <w:rPr>
+          <w:b/>
+          <w:bCs/>
+        </w:rPr>
         <w:t>Backup and Disaster Recovery:</w:t>
       </w:r>
       <w:r>
@@ -1834,13 +1921,133 @@
     <w:p>
       <w:pPr>
         <w:rPr>
+          <w:b/>
+          <w:bCs/>
+          <w:color w:val="000000" w:themeColor="text1"/>
+        </w:rPr>
+      </w:pPr>
+      <w:r>
+        <w:rPr>
+          <w:b/>
+          <w:bCs/>
+          <w:color w:val="000000" w:themeColor="text1"/>
+        </w:rPr>
+        <w:t>The program sh</w:t>
+      </w:r>
+      <w:r>
+        <w:rPr>
+          <w:b/>
+          <w:bCs/>
+          <w:color w:val="000000" w:themeColor="text1"/>
+        </w:rPr>
+        <w:t xml:space="preserve">ould </w:t>
+      </w:r>
+      <w:r>
+        <w:rPr>
+          <w:b/>
+          <w:bCs/>
+          <w:color w:val="000000" w:themeColor="text1"/>
+        </w:rPr>
+        <w:t xml:space="preserve">accept </w:t>
+      </w:r>
+      <w:r>
+        <w:rPr>
+          <w:b/>
+          <w:bCs/>
+          <w:color w:val="000000" w:themeColor="text1"/>
+        </w:rPr>
+        <w:t xml:space="preserve">a </w:t>
+      </w:r>
+      <w:r>
+        <w:rPr>
+          <w:b/>
+          <w:bCs/>
+          <w:color w:val="000000" w:themeColor="text1"/>
+        </w:rPr>
+        <w:t>range of dates.</w:t>
+      </w:r>
+    </w:p>
+    <w:p>
+      <w:pPr>
+        <w:rPr>
+          <w:b/>
+          <w:bCs/>
           <w:color w:val="FF0000"/>
         </w:rPr>
       </w:pPr>
-    </w:p>
-    <w:p>
-      <w:pPr>
-        <w:rPr>
+      <w:r>
+        <w:rPr>
+          <w:b/>
+          <w:bCs/>
+          <w:color w:val="000000" w:themeColor="text1"/>
+        </w:rPr>
+        <w:t>A</w:t>
+      </w:r>
+      <w:r>
+        <w:rPr>
+          <w:b/>
+          <w:bCs/>
+          <w:color w:val="000000" w:themeColor="text1"/>
+        </w:rPr>
+        <w:t>ssociated words will be passed to a word search function.</w:t>
+      </w:r>
+    </w:p>
+    <w:p>
+      <w:pPr>
+        <w:rPr>
+          <w:b/>
+          <w:bCs/>
+          <w:color w:val="000000" w:themeColor="text1"/>
+        </w:rPr>
+      </w:pPr>
+      <w:r>
+        <w:rPr>
+          <w:b/>
+          <w:bCs/>
+          <w:color w:val="000000" w:themeColor="text1"/>
+        </w:rPr>
+        <w:t xml:space="preserve">The program shall accept a </w:t>
+      </w:r>
+      <w:r>
+        <w:rPr>
+          <w:b/>
+          <w:bCs/>
+          <w:color w:val="000000" w:themeColor="text1"/>
+        </w:rPr>
+        <w:t>keyword</w:t>
+      </w:r>
+      <w:r>
+        <w:rPr>
+          <w:b/>
+          <w:bCs/>
+          <w:color w:val="000000" w:themeColor="text1"/>
+        </w:rPr>
+        <w:t xml:space="preserve"> as a search </w:t>
+      </w:r>
+      <w:proofErr w:type="gramStart"/>
+      <w:r>
+        <w:rPr>
+          <w:b/>
+          <w:bCs/>
+          <w:color w:val="000000" w:themeColor="text1"/>
+        </w:rPr>
+        <w:t>criteria</w:t>
+      </w:r>
+      <w:proofErr w:type="gramEnd"/>
+      <w:r>
+        <w:rPr>
+          <w:b/>
+          <w:bCs/>
+          <w:color w:val="000000" w:themeColor="text1"/>
+        </w:rPr>
+        <w:t>.</w:t>
+      </w:r>
+    </w:p>
+    <w:p>
+      <w:pPr>
+        <w:rPr>
+          <w:b/>
+          <w:bCs/>
           <w:color w:val="FF0000"/>
         </w:rPr>
       </w:pPr>
@@ -1855,6 +2062,7 @@
       </w:pPr>
       <w:bookmarkStart w:id="6" w:name="_Toc46748629"/>
       <w:r>
+        <w:lastRenderedPageBreak/>
         <w:t>Use Cases</w:t>
       </w:r>
       <w:bookmarkEnd w:id="6"/>
@@ -1894,7 +2102,6 @@
         </w:numPr>
       </w:pPr>
       <w:r>
-        <w:lastRenderedPageBreak/>
         <w:t>Allow users to create accounts and log in.</w:t>
       </w:r>
     </w:p>
@@ -1924,6 +2131,57 @@
     </w:p>
     <w:p>
       <w:pPr>
+        <w:ind w:left="720"/>
+      </w:pPr>
+      <w:r>
+        <w:rPr>
+          <w:noProof/>
+        </w:rPr>
+        <w:drawing>
+          <wp:inline distT="0" distB="0" distL="0" distR="0" wp14:anchorId="103B72E3" wp14:editId="0E7B7D77">
+            <wp:extent cx="2882097" cy="2875711"/>
+            <wp:effectExtent l="0" t="0" r="1270" b="0"/>
+            <wp:docPr id="16" name="Picture 16"/>
+            <wp:cNvGraphicFramePr>
+              <a:graphicFrameLocks xmlns:a="http://schemas.openxmlformats.org/drawingml/2006/main" noChangeAspect="1"/>
+            </wp:cNvGraphicFramePr>
+            <a:graphic xmlns:a="http://schemas.openxmlformats.org/drawingml/2006/main">
+              <a:graphicData uri="http://schemas.openxmlformats.org/drawingml/2006/picture">
+                <pic:pic xmlns:pic="http://schemas.openxmlformats.org/drawingml/2006/picture">
+                  <pic:nvPicPr>
+                    <pic:cNvPr id="16" name="Picture 16"/>
+                    <pic:cNvPicPr/>
+                  </pic:nvPicPr>
+                  <pic:blipFill>
+                    <a:blip r:embed="rId6" cstate="print">
+                      <a:extLst>
+                        <a:ext uri="{28A0092B-C50C-407E-A947-70E740481C1C}">
+                          <a14:useLocalDpi xmlns:a14="http://schemas.microsoft.com/office/drawing/2010/main" val="0"/>
+                        </a:ext>
+                      </a:extLst>
+                    </a:blip>
+                    <a:stretch>
+                      <a:fillRect/>
+                    </a:stretch>
+                  </pic:blipFill>
+                  <pic:spPr>
+                    <a:xfrm>
+                      <a:off x="0" y="0"/>
+                      <a:ext cx="2938756" cy="2932245"/>
+                    </a:xfrm>
+                    <a:prstGeom prst="rect">
+                      <a:avLst/>
+                    </a:prstGeom>
+                  </pic:spPr>
+                </pic:pic>
+              </a:graphicData>
+            </a:graphic>
+          </wp:inline>
+        </w:drawing>
+      </w:r>
+    </w:p>
+    <w:p>
+      <w:pPr>
         <w:pStyle w:val="ListParagraph"/>
         <w:numPr>
           <w:ilvl w:val="0"/>
@@ -1969,7 +2227,60 @@
       <w:r>
         <w:t>Guests can search for properties based on location, dates, price range, and other filters.</w:t>
       </w:r>
-    </w:p>
+      <w:r>
+        <w:rPr>
+          <w:noProof/>
+        </w:rPr>
+        <w:t xml:space="preserve"> </w:t>
+      </w:r>
+      <w:r>
+        <w:rPr>
+          <w:noProof/>
+        </w:rPr>
+        <w:drawing>
+          <wp:inline distT="0" distB="0" distL="0" distR="0" wp14:anchorId="41FA0C96" wp14:editId="0FB057C2">
+            <wp:extent cx="1809064" cy="2824222"/>
+            <wp:effectExtent l="0" t="0" r="0" b="0"/>
+            <wp:docPr id="8" name="Picture 8"/>
+            <wp:cNvGraphicFramePr>
+              <a:graphicFrameLocks xmlns:a="http://schemas.openxmlformats.org/drawingml/2006/main" noChangeAspect="1"/>
+            </wp:cNvGraphicFramePr>
+            <a:graphic xmlns:a="http://schemas.openxmlformats.org/drawingml/2006/main">
+              <a:graphicData uri="http://schemas.openxmlformats.org/drawingml/2006/picture">
+                <pic:pic xmlns:pic="http://schemas.openxmlformats.org/drawingml/2006/picture">
+                  <pic:nvPicPr>
+                    <pic:cNvPr id="8" name="Picture 8"/>
+                    <pic:cNvPicPr/>
+                  </pic:nvPicPr>
+                  <pic:blipFill>
+                    <a:blip r:embed="rId7" cstate="print">
+                      <a:extLst>
+                        <a:ext uri="{28A0092B-C50C-407E-A947-70E740481C1C}">
+                          <a14:useLocalDpi xmlns:a14="http://schemas.microsoft.com/office/drawing/2010/main" val="0"/>
+                        </a:ext>
+                      </a:extLst>
+                    </a:blip>
+                    <a:stretch>
+                      <a:fillRect/>
+                    </a:stretch>
+                  </pic:blipFill>
+                  <pic:spPr>
+                    <a:xfrm>
+                      <a:off x="0" y="0"/>
+                      <a:ext cx="1813329" cy="2830881"/>
+                    </a:xfrm>
+                    <a:prstGeom prst="rect">
+                      <a:avLst/>
+                    </a:prstGeom>
+                  </pic:spPr>
+                </pic:pic>
+              </a:graphicData>
+            </a:graphic>
+          </wp:inline>
+        </w:drawing>
+      </w:r>
+    </w:p>
+    <w:p/>
     <w:p>
       <w:pPr>
         <w:pStyle w:val="ListParagraph"/>
@@ -1979,6 +2290,7 @@
         </w:numPr>
       </w:pPr>
       <w:r>
+        <w:lastRenderedPageBreak/>
         <w:t>View Property Details:</w:t>
       </w:r>
     </w:p>
@@ -2020,6 +2332,63 @@
     </w:p>
     <w:p>
       <w:pPr>
+        <w:ind w:left="720"/>
+      </w:pPr>
+      <w:r>
+        <w:rPr>
+          <w:noProof/>
+        </w:rPr>
+        <w:t xml:space="preserve"> </w:t>
+      </w:r>
+      <w:r>
+        <w:rPr>
+          <w:noProof/>
+        </w:rPr>
+        <w:drawing>
+          <wp:inline distT="0" distB="0" distL="0" distR="0" wp14:anchorId="14CE85DA" wp14:editId="51F1C5ED">
+            <wp:extent cx="4349750" cy="3312190"/>
+            <wp:effectExtent l="0" t="0" r="0" b="2540"/>
+            <wp:docPr id="9" name="Picture 9"/>
+            <wp:cNvGraphicFramePr>
+              <a:graphicFrameLocks xmlns:a="http://schemas.openxmlformats.org/drawingml/2006/main" noChangeAspect="1"/>
+            </wp:cNvGraphicFramePr>
+            <a:graphic xmlns:a="http://schemas.openxmlformats.org/drawingml/2006/main">
+              <a:graphicData uri="http://schemas.openxmlformats.org/drawingml/2006/picture">
+                <pic:pic xmlns:pic="http://schemas.openxmlformats.org/drawingml/2006/picture">
+                  <pic:nvPicPr>
+                    <pic:cNvPr id="9" name="Picture 9"/>
+                    <pic:cNvPicPr/>
+                  </pic:nvPicPr>
+                  <pic:blipFill>
+                    <a:blip r:embed="rId8" cstate="print">
+                      <a:extLst>
+                        <a:ext uri="{28A0092B-C50C-407E-A947-70E740481C1C}">
+                          <a14:useLocalDpi xmlns:a14="http://schemas.microsoft.com/office/drawing/2010/main" val="0"/>
+                        </a:ext>
+                      </a:extLst>
+                    </a:blip>
+                    <a:stretch>
+                      <a:fillRect/>
+                    </a:stretch>
+                  </pic:blipFill>
+                  <pic:spPr>
+                    <a:xfrm>
+                      <a:off x="0" y="0"/>
+                      <a:ext cx="4365487" cy="3324173"/>
+                    </a:xfrm>
+                    <a:prstGeom prst="rect">
+                      <a:avLst/>
+                    </a:prstGeom>
+                  </pic:spPr>
+                </pic:pic>
+              </a:graphicData>
+            </a:graphic>
+          </wp:inline>
+        </w:drawing>
+      </w:r>
+    </w:p>
+    <w:p>
+      <w:pPr>
         <w:pStyle w:val="ListParagraph"/>
         <w:numPr>
           <w:ilvl w:val="0"/>
@@ -2027,7 +2396,10 @@
         </w:numPr>
       </w:pPr>
       <w:r>
-        <w:t>Make Reservation:</w:t>
+        <w:t>Make Reservatio</w:t>
+      </w:r>
+      <w:r>
+        <w:t>n</w:t>
       </w:r>
     </w:p>
     <w:p>
@@ -2065,7 +2437,65 @@
       <w:r>
         <w:t>Guests can select a property, specify booking dates, and make a reservation.</w:t>
       </w:r>
-    </w:p>
+      <w:r>
+        <w:rPr>
+          <w:noProof/>
+        </w:rPr>
+        <w:t xml:space="preserve"> </w:t>
+      </w:r>
+    </w:p>
+    <w:p>
+      <w:pPr>
+        <w:ind w:left="720"/>
+      </w:pPr>
+      <w:r>
+        <w:rPr>
+          <w:noProof/>
+        </w:rPr>
+        <w:drawing>
+          <wp:inline distT="0" distB="0" distL="0" distR="0" wp14:anchorId="591EFF76" wp14:editId="27D3B254">
+            <wp:extent cx="3413428" cy="3206187"/>
+            <wp:effectExtent l="0" t="0" r="3175" b="0"/>
+            <wp:docPr id="10" name="Picture 10"/>
+            <wp:cNvGraphicFramePr>
+              <a:graphicFrameLocks xmlns:a="http://schemas.openxmlformats.org/drawingml/2006/main" noChangeAspect="1"/>
+            </wp:cNvGraphicFramePr>
+            <a:graphic xmlns:a="http://schemas.openxmlformats.org/drawingml/2006/main">
+              <a:graphicData uri="http://schemas.openxmlformats.org/drawingml/2006/picture">
+                <pic:pic xmlns:pic="http://schemas.openxmlformats.org/drawingml/2006/picture">
+                  <pic:nvPicPr>
+                    <pic:cNvPr id="10" name="Picture 10"/>
+                    <pic:cNvPicPr/>
+                  </pic:nvPicPr>
+                  <pic:blipFill>
+                    <a:blip r:embed="rId9" cstate="print">
+                      <a:extLst>
+                        <a:ext uri="{28A0092B-C50C-407E-A947-70E740481C1C}">
+                          <a14:useLocalDpi xmlns:a14="http://schemas.microsoft.com/office/drawing/2010/main" val="0"/>
+                        </a:ext>
+                      </a:extLst>
+                    </a:blip>
+                    <a:stretch>
+                      <a:fillRect/>
+                    </a:stretch>
+                  </pic:blipFill>
+                  <pic:spPr>
+                    <a:xfrm>
+                      <a:off x="0" y="0"/>
+                      <a:ext cx="3417553" cy="3210062"/>
+                    </a:xfrm>
+                    <a:prstGeom prst="rect">
+                      <a:avLst/>
+                    </a:prstGeom>
+                  </pic:spPr>
+                </pic:pic>
+              </a:graphicData>
+            </a:graphic>
+          </wp:inline>
+        </w:drawing>
+      </w:r>
+    </w:p>
+    <w:p/>
     <w:p>
       <w:pPr>
         <w:pStyle w:val="ListParagraph"/>
@@ -2113,7 +2543,65 @@
       <w:r>
         <w:t>Hosts can create, edit, or delete property listings. They can also update availability and pricing.</w:t>
       </w:r>
-    </w:p>
+      <w:r>
+        <w:rPr>
+          <w:noProof/>
+        </w:rPr>
+        <w:t xml:space="preserve"> </w:t>
+      </w:r>
+    </w:p>
+    <w:p>
+      <w:pPr>
+        <w:ind w:left="720"/>
+      </w:pPr>
+      <w:r>
+        <w:rPr>
+          <w:noProof/>
+        </w:rPr>
+        <w:drawing>
+          <wp:inline distT="0" distB="0" distL="0" distR="0" wp14:anchorId="16FD162A" wp14:editId="24527EFC">
+            <wp:extent cx="4664598" cy="3397415"/>
+            <wp:effectExtent l="0" t="0" r="0" b="0"/>
+            <wp:docPr id="11" name="Picture 11" descr="A diagram of a property listing&#10;&#10;Description automatically generated"/>
+            <wp:cNvGraphicFramePr>
+              <a:graphicFrameLocks xmlns:a="http://schemas.openxmlformats.org/drawingml/2006/main" noChangeAspect="1"/>
+            </wp:cNvGraphicFramePr>
+            <a:graphic xmlns:a="http://schemas.openxmlformats.org/drawingml/2006/main">
+              <a:graphicData uri="http://schemas.openxmlformats.org/drawingml/2006/picture">
+                <pic:pic xmlns:pic="http://schemas.openxmlformats.org/drawingml/2006/picture">
+                  <pic:nvPicPr>
+                    <pic:cNvPr id="11" name="Picture 11" descr="A diagram of a property listing&#10;&#10;Description automatically generated"/>
+                    <pic:cNvPicPr/>
+                  </pic:nvPicPr>
+                  <pic:blipFill>
+                    <a:blip r:embed="rId10" cstate="print">
+                      <a:extLst>
+                        <a:ext uri="{28A0092B-C50C-407E-A947-70E740481C1C}">
+                          <a14:useLocalDpi xmlns:a14="http://schemas.microsoft.com/office/drawing/2010/main" val="0"/>
+                        </a:ext>
+                      </a:extLst>
+                    </a:blip>
+                    <a:stretch>
+                      <a:fillRect/>
+                    </a:stretch>
+                  </pic:blipFill>
+                  <pic:spPr>
+                    <a:xfrm>
+                      <a:off x="0" y="0"/>
+                      <a:ext cx="4675326" cy="3405229"/>
+                    </a:xfrm>
+                    <a:prstGeom prst="rect">
+                      <a:avLst/>
+                    </a:prstGeom>
+                  </pic:spPr>
+                </pic:pic>
+              </a:graphicData>
+            </a:graphic>
+          </wp:inline>
+        </w:drawing>
+      </w:r>
+    </w:p>
+    <w:p/>
     <w:p>
       <w:pPr>
         <w:pStyle w:val="ListParagraph"/>
@@ -2161,7 +2649,66 @@
       <w:r>
         <w:t>Hosts can accept or reject reservation requests based on availability and preferences.</w:t>
       </w:r>
-    </w:p>
+      <w:r>
+        <w:rPr>
+          <w:noProof/>
+        </w:rPr>
+        <w:t xml:space="preserve"> </w:t>
+      </w:r>
+    </w:p>
+    <w:p>
+      <w:pPr>
+        <w:ind w:left="720"/>
+      </w:pPr>
+      <w:r>
+        <w:rPr>
+          <w:noProof/>
+        </w:rPr>
+        <w:lastRenderedPageBreak/>
+        <w:drawing>
+          <wp:inline distT="0" distB="0" distL="0" distR="0" wp14:anchorId="16A3DD00" wp14:editId="276216DA">
+            <wp:extent cx="1053636" cy="2905246"/>
+            <wp:effectExtent l="0" t="0" r="635" b="3175"/>
+            <wp:docPr id="12" name="Picture 12"/>
+            <wp:cNvGraphicFramePr>
+              <a:graphicFrameLocks xmlns:a="http://schemas.openxmlformats.org/drawingml/2006/main" noChangeAspect="1"/>
+            </wp:cNvGraphicFramePr>
+            <a:graphic xmlns:a="http://schemas.openxmlformats.org/drawingml/2006/main">
+              <a:graphicData uri="http://schemas.openxmlformats.org/drawingml/2006/picture">
+                <pic:pic xmlns:pic="http://schemas.openxmlformats.org/drawingml/2006/picture">
+                  <pic:nvPicPr>
+                    <pic:cNvPr id="12" name="Picture 12"/>
+                    <pic:cNvPicPr/>
+                  </pic:nvPicPr>
+                  <pic:blipFill>
+                    <a:blip r:embed="rId11" cstate="print">
+                      <a:extLst>
+                        <a:ext uri="{28A0092B-C50C-407E-A947-70E740481C1C}">
+                          <a14:useLocalDpi xmlns:a14="http://schemas.microsoft.com/office/drawing/2010/main" val="0"/>
+                        </a:ext>
+                      </a:extLst>
+                    </a:blip>
+                    <a:stretch>
+                      <a:fillRect/>
+                    </a:stretch>
+                  </pic:blipFill>
+                  <pic:spPr>
+                    <a:xfrm>
+                      <a:off x="0" y="0"/>
+                      <a:ext cx="1057362" cy="2915519"/>
+                    </a:xfrm>
+                    <a:prstGeom prst="rect">
+                      <a:avLst/>
+                    </a:prstGeom>
+                  </pic:spPr>
+                </pic:pic>
+              </a:graphicData>
+            </a:graphic>
+          </wp:inline>
+        </w:drawing>
+      </w:r>
+    </w:p>
+    <w:p/>
     <w:p>
       <w:pPr>
         <w:pStyle w:val="ListParagraph"/>
@@ -2212,6 +2759,64 @@
     </w:p>
     <w:p>
       <w:pPr>
+        <w:ind w:left="720"/>
+      </w:pPr>
+      <w:r>
+        <w:rPr>
+          <w:noProof/>
+        </w:rPr>
+        <w:t xml:space="preserve"> </w:t>
+      </w:r>
+      <w:r>
+        <w:rPr>
+          <w:noProof/>
+        </w:rPr>
+        <w:drawing>
+          <wp:inline distT="0" distB="0" distL="0" distR="0" wp14:anchorId="40C2B949" wp14:editId="094AEA4F">
+            <wp:extent cx="4224759" cy="3159910"/>
+            <wp:effectExtent l="0" t="0" r="4445" b="2540"/>
+            <wp:docPr id="13" name="Picture 13"/>
+            <wp:cNvGraphicFramePr>
+              <a:graphicFrameLocks xmlns:a="http://schemas.openxmlformats.org/drawingml/2006/main" noChangeAspect="1"/>
+            </wp:cNvGraphicFramePr>
+            <a:graphic xmlns:a="http://schemas.openxmlformats.org/drawingml/2006/main">
+              <a:graphicData uri="http://schemas.openxmlformats.org/drawingml/2006/picture">
+                <pic:pic xmlns:pic="http://schemas.openxmlformats.org/drawingml/2006/picture">
+                  <pic:nvPicPr>
+                    <pic:cNvPr id="13" name="Picture 13"/>
+                    <pic:cNvPicPr/>
+                  </pic:nvPicPr>
+                  <pic:blipFill>
+                    <a:blip r:embed="rId12" cstate="print">
+                      <a:extLst>
+                        <a:ext uri="{28A0092B-C50C-407E-A947-70E740481C1C}">
+                          <a14:useLocalDpi xmlns:a14="http://schemas.microsoft.com/office/drawing/2010/main" val="0"/>
+                        </a:ext>
+                      </a:extLst>
+                    </a:blip>
+                    <a:stretch>
+                      <a:fillRect/>
+                    </a:stretch>
+                  </pic:blipFill>
+                  <pic:spPr>
+                    <a:xfrm>
+                      <a:off x="0" y="0"/>
+                      <a:ext cx="4231725" cy="3165120"/>
+                    </a:xfrm>
+                    <a:prstGeom prst="rect">
+                      <a:avLst/>
+                    </a:prstGeom>
+                  </pic:spPr>
+                </pic:pic>
+              </a:graphicData>
+            </a:graphic>
+          </wp:inline>
+        </w:drawing>
+      </w:r>
+    </w:p>
+    <w:p/>
+    <w:p>
+      <w:pPr>
         <w:pStyle w:val="ListParagraph"/>
         <w:numPr>
           <w:ilvl w:val="0"/>
@@ -2255,7 +2860,56 @@
         </w:numPr>
       </w:pPr>
       <w:r>
+        <w:lastRenderedPageBreak/>
         <w:t>After a stay, guests and hosts can leave reviews and ratings for each other.</w:t>
+      </w:r>
+    </w:p>
+    <w:p>
+      <w:r>
+        <w:rPr>
+          <w:noProof/>
+        </w:rPr>
+        <w:drawing>
+          <wp:inline distT="0" distB="0" distL="0" distR="0" wp14:anchorId="498FBFDF" wp14:editId="2AC0A35B">
+            <wp:extent cx="1921397" cy="3432315"/>
+            <wp:effectExtent l="0" t="0" r="0" b="0"/>
+            <wp:docPr id="14" name="Picture 14"/>
+            <wp:cNvGraphicFramePr>
+              <a:graphicFrameLocks xmlns:a="http://schemas.openxmlformats.org/drawingml/2006/main" noChangeAspect="1"/>
+            </wp:cNvGraphicFramePr>
+            <a:graphic xmlns:a="http://schemas.openxmlformats.org/drawingml/2006/main">
+              <a:graphicData uri="http://schemas.openxmlformats.org/drawingml/2006/picture">
+                <pic:pic xmlns:pic="http://schemas.openxmlformats.org/drawingml/2006/picture">
+                  <pic:nvPicPr>
+                    <pic:cNvPr id="14" name="Picture 14"/>
+                    <pic:cNvPicPr/>
+                  </pic:nvPicPr>
+                  <pic:blipFill>
+                    <a:blip r:embed="rId13">
+                      <a:extLst>
+                        <a:ext uri="{28A0092B-C50C-407E-A947-70E740481C1C}">
+                          <a14:useLocalDpi xmlns:a14="http://schemas.microsoft.com/office/drawing/2010/main" val="0"/>
+                        </a:ext>
+                      </a:extLst>
+                    </a:blip>
+                    <a:stretch>
+                      <a:fillRect/>
+                    </a:stretch>
+                  </pic:blipFill>
+                  <pic:spPr>
+                    <a:xfrm>
+                      <a:off x="0" y="0"/>
+                      <a:ext cx="1936930" cy="3460063"/>
+                    </a:xfrm>
+                    <a:prstGeom prst="rect">
+                      <a:avLst/>
+                    </a:prstGeom>
+                  </pic:spPr>
+                </pic:pic>
+              </a:graphicData>
+            </a:graphic>
+          </wp:inline>
+        </w:drawing>
       </w:r>
     </w:p>
     <w:p>
@@ -2312,12 +2966,59 @@
           <w:color w:val="FF0000"/>
         </w:rPr>
       </w:pPr>
-    </w:p>
-    <w:p>
-      <w:pPr>
-        <w:rPr>
+      <w:r>
+        <w:rPr>
+          <w:noProof/>
           <w:color w:val="FF0000"/>
         </w:rPr>
+        <w:drawing>
+          <wp:inline distT="0" distB="0" distL="0" distR="0" wp14:anchorId="652FC383" wp14:editId="7D537A3E">
+            <wp:extent cx="2648524" cy="3576577"/>
+            <wp:effectExtent l="0" t="0" r="6350" b="5080"/>
+            <wp:docPr id="15" name="Picture 15"/>
+            <wp:cNvGraphicFramePr>
+              <a:graphicFrameLocks xmlns:a="http://schemas.openxmlformats.org/drawingml/2006/main" noChangeAspect="1"/>
+            </wp:cNvGraphicFramePr>
+            <a:graphic xmlns:a="http://schemas.openxmlformats.org/drawingml/2006/main">
+              <a:graphicData uri="http://schemas.openxmlformats.org/drawingml/2006/picture">
+                <pic:pic xmlns:pic="http://schemas.openxmlformats.org/drawingml/2006/picture">
+                  <pic:nvPicPr>
+                    <pic:cNvPr id="15" name="Picture 15"/>
+                    <pic:cNvPicPr/>
+                  </pic:nvPicPr>
+                  <pic:blipFill>
+                    <a:blip r:embed="rId14" cstate="print">
+                      <a:extLst>
+                        <a:ext uri="{28A0092B-C50C-407E-A947-70E740481C1C}">
+                          <a14:useLocalDpi xmlns:a14="http://schemas.microsoft.com/office/drawing/2010/main" val="0"/>
+                        </a:ext>
+                      </a:extLst>
+                    </a:blip>
+                    <a:stretch>
+                      <a:fillRect/>
+                    </a:stretch>
+                  </pic:blipFill>
+                  <pic:spPr>
+                    <a:xfrm>
+                      <a:off x="0" y="0"/>
+                      <a:ext cx="2655968" cy="3586629"/>
+                    </a:xfrm>
+                    <a:prstGeom prst="rect">
+                      <a:avLst/>
+                    </a:prstGeom>
+                  </pic:spPr>
+                </pic:pic>
+              </a:graphicData>
+            </a:graphic>
+          </wp:inline>
+        </w:drawing>
+      </w:r>
+    </w:p>
+    <w:p>
+      <w:pPr>
+        <w:rPr>
+          <w:color w:val="FF0000"/>
+        </w:rPr>
       </w:pPr>
     </w:p>
     <w:p>
@@ -2325,10 +3026,9 @@
         <w:rPr>
           <w:noProof/>
         </w:rPr>
-        <w:lastRenderedPageBreak/>
         <w:drawing>
-          <wp:inline distT="0" distB="0" distL="0" distR="0" wp14:anchorId="4C0D84FB" wp14:editId="35709AB7">
-            <wp:extent cx="4591050" cy="4010025"/>
+          <wp:inline distT="0" distB="0" distL="0" distR="0" wp14:anchorId="4C0D84FB" wp14:editId="2E3A0355">
+            <wp:extent cx="3333509" cy="2911633"/>
             <wp:effectExtent l="0" t="0" r="0" b="0"/>
             <wp:docPr id="2" name="Picture 2"/>
             <wp:cNvGraphicFramePr>
@@ -2344,7 +3044,7 @@
                     </pic:cNvPicPr>
                   </pic:nvPicPr>
                   <pic:blipFill>
-                    <a:blip r:embed="rId6" cstate="print">
+                    <a:blip r:embed="rId15" cstate="print">
                       <a:extLst>
                         <a:ext uri="{28A0092B-C50C-407E-A947-70E740481C1C}">
                           <a14:useLocalDpi xmlns:a14="http://schemas.microsoft.com/office/drawing/2010/main" val="0"/>
@@ -2359,7 +3059,7 @@
                   <pic:spPr bwMode="auto">
                     <a:xfrm>
                       <a:off x="0" y="0"/>
-                      <a:ext cx="4591050" cy="4010025"/>
+                      <a:ext cx="3335007" cy="2912942"/>
                     </a:xfrm>
                     <a:prstGeom prst="rect">
                       <a:avLst/>
@@ -2377,12 +3077,6 @@
       </w:r>
     </w:p>
     <w:p/>
-    <w:p/>
-    <w:p>
-      <w:r>
-        <w:br w:type="page"/>
-      </w:r>
-    </w:p>
     <w:p>
       <w:pPr>
         <w:pStyle w:val="Heading1"/>
@@ -2442,7 +3136,7 @@
                     </pic:cNvPicPr>
                   </pic:nvPicPr>
                   <pic:blipFill>
-                    <a:blip r:embed="rId7">
+                    <a:blip r:embed="rId16">
                       <a:extLst>
                         <a:ext uri="{28A0092B-C50C-407E-A947-70E740481C1C}">
                           <a14:useLocalDpi xmlns:a14="http://schemas.microsoft.com/office/drawing/2010/main" val="0"/>
@@ -2653,8 +3347,13 @@
         </w:numPr>
       </w:pPr>
       <w:r>
-        <w:t>Record: It is  a</w:t>
-      </w:r>
+        <w:t xml:space="preserve">Record: It </w:t>
+      </w:r>
+      <w:proofErr w:type="gramStart"/>
+      <w:r>
+        <w:t>is  a</w:t>
+      </w:r>
+      <w:proofErr w:type="gramEnd"/>
       <w:r>
         <w:t xml:space="preserve"> fixed number and sequence and typically indexed by names.</w:t>
       </w:r>
@@ -2871,7 +3570,15 @@
         <w:t>types of place user is looking to stay</w:t>
       </w:r>
       <w:r>
-        <w:t xml:space="preserve"> form the database. Home page will contain the logo of the company on top-middle of screen. Home page will contain one filter option where user can filter the data according to their needs (for e.g. Time, date or the types of building, suburb). User can go through the available data without searching as well.</w:t>
+        <w:t xml:space="preserve"> form the database. Home page will contain the logo of the company on top-middle of screen. Home page will contain one filter option where user can filter the data according to their needs (for </w:t>
+      </w:r>
+      <w:proofErr w:type="gramStart"/>
+      <w:r>
+        <w:t>e.g.</w:t>
+      </w:r>
+      <w:proofErr w:type="gramEnd"/>
+      <w:r>
+        <w:t xml:space="preserve"> Time, date or the types of building, suburb). User can go through the available data without searching as well.</w:t>
       </w:r>
     </w:p>
     <w:p/>
@@ -3046,7 +3753,7 @@
                     <pic:cNvPicPr/>
                   </pic:nvPicPr>
                   <pic:blipFill>
-                    <a:blip r:embed="rId8">
+                    <a:blip r:embed="rId17">
                       <a:extLst>
                         <a:ext uri="{28A0092B-C50C-407E-A947-70E740481C1C}">
                           <a14:useLocalDpi xmlns:a14="http://schemas.microsoft.com/office/drawing/2010/main" val="0"/>
@@ -3095,7 +3802,7 @@
                     <pic:cNvPicPr/>
                   </pic:nvPicPr>
                   <pic:blipFill>
-                    <a:blip r:embed="rId9">
+                    <a:blip r:embed="rId18">
                       <a:extLst>
                         <a:ext uri="{28A0092B-C50C-407E-A947-70E740481C1C}">
                           <a14:useLocalDpi xmlns:a14="http://schemas.microsoft.com/office/drawing/2010/main" val="0"/>
@@ -3144,7 +3851,7 @@
                     <pic:cNvPicPr/>
                   </pic:nvPicPr>
                   <pic:blipFill>
-                    <a:blip r:embed="rId10">
+                    <a:blip r:embed="rId19">
                       <a:extLst>
                         <a:ext uri="{28A0092B-C50C-407E-A947-70E740481C1C}">
                           <a14:useLocalDpi xmlns:a14="http://schemas.microsoft.com/office/drawing/2010/main" val="0"/>
@@ -3194,7 +3901,15 @@
     </w:p>
     <w:p>
       <w:r>
-        <w:t>There is search bar for user to search particular info they are looking for. And filter bottom to filter the data according to needs.</w:t>
+        <w:t xml:space="preserve">There is search bar for user to search </w:t>
+      </w:r>
+      <w:proofErr w:type="gramStart"/>
+      <w:r>
+        <w:t>particular info</w:t>
+      </w:r>
+      <w:proofErr w:type="gramEnd"/>
+      <w:r>
+        <w:t xml:space="preserve"> they are looking for. And filter bottom to filter the data according to needs.</w:t>
       </w:r>
     </w:p>
     <w:p>
@@ -3227,7 +3942,7 @@
                     </pic:cNvPicPr>
                   </pic:nvPicPr>
                   <pic:blipFill>
-                    <a:blip r:embed="rId11" cstate="print">
+                    <a:blip r:embed="rId20" cstate="print">
                       <a:extLst>
                         <a:ext uri="{28A0092B-C50C-407E-A947-70E740481C1C}">
                           <a14:useLocalDpi xmlns:a14="http://schemas.microsoft.com/office/drawing/2010/main" val="0"/>
@@ -3261,7 +3976,15 @@
     </w:p>
     <w:p>
       <w:r>
-        <w:t>When you click on any data then it will take you to that particular data with enough info you need for that building.</w:t>
+        <w:t xml:space="preserve">When you click on any data then it will take you to that </w:t>
+      </w:r>
+      <w:proofErr w:type="gramStart"/>
+      <w:r>
+        <w:t>particular data</w:t>
+      </w:r>
+      <w:proofErr w:type="gramEnd"/>
+      <w:r>
+        <w:t xml:space="preserve"> with enough info you need for that building.</w:t>
       </w:r>
     </w:p>
     <w:p>
@@ -3287,7 +4010,7 @@
                     </pic:cNvPicPr>
                   </pic:nvPicPr>
                   <pic:blipFill>
-                    <a:blip r:embed="rId12" cstate="print">
+                    <a:blip r:embed="rId21" cstate="print">
                       <a:extLst>
                         <a:ext uri="{28A0092B-C50C-407E-A947-70E740481C1C}">
                           <a14:useLocalDpi xmlns:a14="http://schemas.microsoft.com/office/drawing/2010/main" val="0"/>
@@ -3327,7 +4050,7 @@
 </file>
 
 <file path=word/numbering.xml><?xml version="1.0" encoding="utf-8"?>
-<w:numbering xmlns:wpc="http://schemas.microsoft.com/office/word/2010/wordprocessingCanvas" xmlns:cx="http://schemas.microsoft.com/office/drawing/2014/chartex" xmlns:cx1="http://schemas.microsoft.com/office/drawing/2015/9/8/chartex" xmlns:cx2="http://schemas.microsoft.com/office/drawing/2015/10/21/chartex" xmlns:cx3="http://schemas.microsoft.com/office/drawing/2016/5/9/chartex" xmlns:cx4="http://schemas.microsoft.com/office/drawing/2016/5/10/chartex" xmlns:cx5="http://schemas.microsoft.com/office/drawing/2016/5/11/chartex" xmlns:cx6="http://schemas.microsoft.com/office/drawing/2016/5/12/chartex" xmlns:cx7="http://schemas.microsoft.com/office/drawing/2016/5/13/chartex" xmlns:cx8="http://schemas.microsoft.com/office/drawing/2016/5/14/chartex" xmlns:mc="http://schemas.openxmlformats.org/markup-compatibility/2006" xmlns:aink="http://schemas.microsoft.com/office/drawing/2016/ink" xmlns:am3d="http://schemas.microsoft.com/office/drawing/2017/model3d" xmlns:o="urn:schemas-microsoft-com:office:office" xmlns:r="http://schemas.openxmlformats.org/officeDocument/2006/relationships" xmlns:m="http://schemas.openxmlformats.org/officeDocument/2006/math" xmlns:v="urn:schemas-microsoft-com:vml" xmlns:wp14="http://schemas.microsoft.com/office/word/2010/wordprocessingDrawing" xmlns:wp="http://schemas.openxmlformats.org/drawingml/2006/wordprocessingDrawing" xmlns:w10="urn:schemas-microsoft-com:office:word" xmlns:w="http://schemas.openxmlformats.org/wordprocessingml/2006/main" xmlns:w14="http://schemas.microsoft.com/office/word/2010/wordml" xmlns:w15="http://schemas.microsoft.com/office/word/2012/wordml" xmlns:w16cex="http://schemas.microsoft.com/office/word/2018/wordml/cex" xmlns:w16cid="http://schemas.microsoft.com/office/word/2016/wordml/cid" xmlns:w16="http://schemas.microsoft.com/office/word/2018/wordml" xmlns:w16sdtdh="http://schemas.microsoft.com/office/word/2020/wordml/sdtdatahash" xmlns:w16se="http://schemas.microsoft.com/office/word/2015/wordml/symex" xmlns:wpg="http://schemas.microsoft.com/office/word/2010/wordprocessingGroup" xmlns:wpi="http://schemas.microsoft.com/office/word/2010/wordprocessingInk" xmlns:wne="http://schemas.microsoft.com/office/word/2006/wordml" xmlns:wps="http://schemas.microsoft.com/office/word/2010/wordprocessingShape" mc:Ignorable="w14 w15 w16se w16cid w16 w16cex w16sdtdh wp14">
+<w:numbering xmlns:wpc="http://schemas.microsoft.com/office/word/2010/wordprocessingCanvas" xmlns:cx="http://schemas.microsoft.com/office/drawing/2014/chartex" xmlns:cx1="http://schemas.microsoft.com/office/drawing/2015/9/8/chartex" xmlns:cx2="http://schemas.microsoft.com/office/drawing/2015/10/21/chartex" xmlns:cx3="http://schemas.microsoft.com/office/drawing/2016/5/9/chartex" xmlns:cx4="http://schemas.microsoft.com/office/drawing/2016/5/10/chartex" xmlns:cx5="http://schemas.microsoft.com/office/drawing/2016/5/11/chartex" xmlns:cx6="http://schemas.microsoft.com/office/drawing/2016/5/12/chartex" xmlns:cx7="http://schemas.microsoft.com/office/drawing/2016/5/13/chartex" xmlns:cx8="http://schemas.microsoft.com/office/drawing/2016/5/14/chartex" xmlns:mc="http://schemas.openxmlformats.org/markup-compatibility/2006" xmlns:aink="http://schemas.microsoft.com/office/drawing/2016/ink" xmlns:am3d="http://schemas.microsoft.com/office/drawing/2017/model3d" xmlns:o="urn:schemas-microsoft-com:office:office" xmlns:oel="http://schemas.microsoft.com/office/2019/extlst" xmlns:r="http://schemas.openxmlformats.org/officeDocument/2006/relationships" xmlns:m="http://schemas.openxmlformats.org/officeDocument/2006/math" xmlns:v="urn:schemas-microsoft-com:vml" xmlns:wp14="http://schemas.microsoft.com/office/word/2010/wordprocessingDrawing" xmlns:wp="http://schemas.openxmlformats.org/drawingml/2006/wordprocessingDrawing" xmlns:w10="urn:schemas-microsoft-com:office:word" xmlns:w="http://schemas.openxmlformats.org/wordprocessingml/2006/main" xmlns:w14="http://schemas.microsoft.com/office/word/2010/wordml" xmlns:w15="http://schemas.microsoft.com/office/word/2012/wordml" xmlns:w16cex="http://schemas.microsoft.com/office/word/2018/wordml/cex" xmlns:w16cid="http://schemas.microsoft.com/office/word/2016/wordml/cid" xmlns:w16="http://schemas.microsoft.com/office/word/2018/wordml" xmlns:w16sdtdh="http://schemas.microsoft.com/office/word/2020/wordml/sdtdatahash" xmlns:w16se="http://schemas.microsoft.com/office/word/2015/wordml/symex" xmlns:wpg="http://schemas.microsoft.com/office/word/2010/wordprocessingGroup" xmlns:wpi="http://schemas.microsoft.com/office/word/2010/wordprocessingInk" xmlns:wne="http://schemas.microsoft.com/office/word/2006/wordml" xmlns:wps="http://schemas.microsoft.com/office/word/2010/wordprocessingShape" mc:Ignorable="w14 w15 w16se w16cid w16 w16cex w16sdtdh wp14">
   <w:abstractNum w:abstractNumId="0" w15:restartNumberingAfterBreak="0">
     <w:nsid w:val="026A411B"/>
     <w:multiLevelType w:val="multilevel"/>
@@ -6301,82 +7024,82 @@
       </w:rPr>
     </w:lvl>
   </w:abstractNum>
-  <w:num w:numId="1">
+  <w:num w:numId="1" w16cid:durableId="206726001">
     <w:abstractNumId w:val="12"/>
   </w:num>
-  <w:num w:numId="2">
+  <w:num w:numId="2" w16cid:durableId="384178160">
     <w:abstractNumId w:val="25"/>
   </w:num>
-  <w:num w:numId="3">
+  <w:num w:numId="3" w16cid:durableId="46298870">
     <w:abstractNumId w:val="19"/>
   </w:num>
-  <w:num w:numId="4">
+  <w:num w:numId="4" w16cid:durableId="1233659342">
     <w:abstractNumId w:val="16"/>
   </w:num>
-  <w:num w:numId="5">
+  <w:num w:numId="5" w16cid:durableId="1190491641">
     <w:abstractNumId w:val="18"/>
   </w:num>
-  <w:num w:numId="6">
+  <w:num w:numId="6" w16cid:durableId="1529559310">
     <w:abstractNumId w:val="11"/>
   </w:num>
-  <w:num w:numId="7">
+  <w:num w:numId="7" w16cid:durableId="1483354784">
     <w:abstractNumId w:val="21"/>
   </w:num>
-  <w:num w:numId="8">
+  <w:num w:numId="8" w16cid:durableId="1951008068">
     <w:abstractNumId w:val="22"/>
   </w:num>
-  <w:num w:numId="9">
+  <w:num w:numId="9" w16cid:durableId="1012613455">
     <w:abstractNumId w:val="20"/>
   </w:num>
-  <w:num w:numId="10">
+  <w:num w:numId="10" w16cid:durableId="1296524444">
     <w:abstractNumId w:val="14"/>
   </w:num>
-  <w:num w:numId="11">
+  <w:num w:numId="11" w16cid:durableId="880673387">
     <w:abstractNumId w:val="1"/>
   </w:num>
-  <w:num w:numId="12">
+  <w:num w:numId="12" w16cid:durableId="384911772">
     <w:abstractNumId w:val="3"/>
   </w:num>
-  <w:num w:numId="13">
+  <w:num w:numId="13" w16cid:durableId="636881271">
     <w:abstractNumId w:val="7"/>
   </w:num>
-  <w:num w:numId="14">
+  <w:num w:numId="14" w16cid:durableId="263922950">
     <w:abstractNumId w:val="8"/>
   </w:num>
-  <w:num w:numId="15">
+  <w:num w:numId="15" w16cid:durableId="1255166211">
     <w:abstractNumId w:val="2"/>
   </w:num>
-  <w:num w:numId="16">
+  <w:num w:numId="16" w16cid:durableId="817772633">
     <w:abstractNumId w:val="23"/>
   </w:num>
-  <w:num w:numId="17">
+  <w:num w:numId="17" w16cid:durableId="1890651037">
     <w:abstractNumId w:val="9"/>
   </w:num>
-  <w:num w:numId="18">
+  <w:num w:numId="18" w16cid:durableId="2140029133">
     <w:abstractNumId w:val="0"/>
   </w:num>
-  <w:num w:numId="19">
+  <w:num w:numId="19" w16cid:durableId="548369">
     <w:abstractNumId w:val="13"/>
   </w:num>
-  <w:num w:numId="20">
+  <w:num w:numId="20" w16cid:durableId="557981226">
     <w:abstractNumId w:val="24"/>
   </w:num>
-  <w:num w:numId="21">
+  <w:num w:numId="21" w16cid:durableId="1941405657">
     <w:abstractNumId w:val="5"/>
   </w:num>
-  <w:num w:numId="22">
+  <w:num w:numId="22" w16cid:durableId="136804242">
     <w:abstractNumId w:val="10"/>
   </w:num>
-  <w:num w:numId="23">
+  <w:num w:numId="23" w16cid:durableId="274792587">
     <w:abstractNumId w:val="6"/>
   </w:num>
-  <w:num w:numId="24">
+  <w:num w:numId="24" w16cid:durableId="1123353328">
     <w:abstractNumId w:val="17"/>
   </w:num>
-  <w:num w:numId="25">
+  <w:num w:numId="25" w16cid:durableId="497692042">
     <w:abstractNumId w:val="15"/>
   </w:num>
-  <w:num w:numId="26">
+  <w:num w:numId="26" w16cid:durableId="561597120">
     <w:abstractNumId w:val="4"/>
   </w:num>
 </w:numbering>
@@ -7769,4 +8492,10 @@
     <ds:schemaRef ds:uri="http://schemas.openxmlformats.org/officeDocument/2006/bibliography"/>
   </ds:schemaRefs>
 </ds:datastoreItem>
+</file>
+
+<file path=docMetadata/LabelInfo.xml><?xml version="1.0" encoding="utf-8"?>
+<clbl:labelList xmlns:clbl="http://schemas.microsoft.com/office/2020/mipLabelMetadata">
+  <clbl:label id="{c9f92db8-2851-4df9-9d12-fab52f5b1415}" enabled="1" method="Standard" siteId="{5a7cc8ab-a4dc-4f9b-bf60-66714049ad62}" contentBits="0" removed="0"/>
+</clbl:labelList>
 </file>
</xml_diff>